<commit_message>
Add chapter: technical considerations
</commit_message>
<xml_diff>
--- a/thesis/research_plan.docx
+++ b/thesis/research_plan.docx
@@ -1389,10 +1389,7 @@
         <w:t xml:space="preserve"> walking routes. Taking environmental factors into account in solving route optimization problems clearly seem to have the potential to </w:t>
       </w:r>
       <w:r>
-        <w:t>generate</w:t>
-      </w:r>
-      <w:r>
-        <w:t xml:space="preserve"> </w:t>
+        <w:t xml:space="preserve">generate </w:t>
       </w:r>
       <w:r>
         <w:t>healthier or in other ways</w:t>
@@ -1827,10 +1824,7 @@
         <w:t xml:space="preserve"> </w:t>
       </w:r>
       <w:r>
-        <w:t>can</w:t>
-      </w:r>
-      <w:r>
-        <w:t xml:space="preserve"> </w:t>
+        <w:t xml:space="preserve">can </w:t>
       </w:r>
       <w:r>
         <w:t xml:space="preserve">then be used to find </w:t>
@@ -2088,99 +2082,12 @@
       <w:pPr>
         <w:pStyle w:val="ListParagraph"/>
         <w:numPr>
-          <w:ilvl w:val="1"/>
+          <w:ilvl w:val="0"/>
           <w:numId w:val="2"/>
         </w:numPr>
       </w:pPr>
       <w:r>
         <w:t>Explore opportunities to implement quiet path routing in HRT’s route planner</w:t>
-      </w:r>
-    </w:p>
-    <w:p>
-      <w:r>
-        <w:br/>
-      </w:r>
-      <w:r>
-        <w:t>The methods and tools developed in this study will be conceptually straightforward yet highly applicable in assessing the spatial distribution of opportunities for walking with respect to vehicular traffic.</w:t>
-      </w:r>
-      <w:r>
-        <w:t xml:space="preserve"> </w:t>
-      </w:r>
-      <w:r>
-        <w:t xml:space="preserve">Majority of the data acquisition, </w:t>
-      </w:r>
-      <w:r>
-        <w:t>manipulation</w:t>
-      </w:r>
-      <w:r>
-        <w:t xml:space="preserve"> and analysis will be implemented </w:t>
-      </w:r>
-      <w:r>
-        <w:t>with</w:t>
-      </w:r>
-      <w:r>
-        <w:t xml:space="preserve"> Python using exclusively open source tools and libraries. Thus, most</w:t>
-      </w:r>
-      <w:r>
-        <w:t xml:space="preserve">, if not all, of </w:t>
-      </w:r>
-      <w:r>
-        <w:t xml:space="preserve">the </w:t>
-      </w:r>
-      <w:r>
-        <w:t xml:space="preserve">scripts and results of the study </w:t>
-      </w:r>
-      <w:r>
-        <w:t>can be published in e.g. GitHub to facilitate future research on related themes.</w:t>
-      </w:r>
-      <w:r>
-        <w:t xml:space="preserve"> </w:t>
-      </w:r>
-      <w:r>
-        <w:t xml:space="preserve">All of the scripts written by now are already in a public GitHub </w:t>
-      </w:r>
-      <w:r>
-        <w:t>repository</w:t>
-      </w:r>
-      <w:r>
-        <w:t xml:space="preserve"> (</w:t>
-      </w:r>
-      <w:hyperlink r:id="rId8" w:history="1">
-        <w:r>
-          <w:rPr>
-            <w:rStyle w:val="Hyperlink"/>
-            <w:color w:val="000000" w:themeColor="text1"/>
-          </w:rPr>
-          <w:t>github.com/</w:t>
-        </w:r>
-        <w:proofErr w:type="spellStart"/>
-        <w:r>
-          <w:rPr>
-            <w:rStyle w:val="Hyperlink"/>
-            <w:color w:val="000000" w:themeColor="text1"/>
-          </w:rPr>
-          <w:t>hellej</w:t>
-        </w:r>
-        <w:proofErr w:type="spellEnd"/>
-        <w:r>
-          <w:rPr>
-            <w:rStyle w:val="Hyperlink"/>
-            <w:color w:val="000000" w:themeColor="text1"/>
-          </w:rPr>
-          <w:t>/</w:t>
-        </w:r>
-        <w:proofErr w:type="spellStart"/>
-        <w:r>
-          <w:rPr>
-            <w:rStyle w:val="Hyperlink"/>
-            <w:color w:val="000000" w:themeColor="text1"/>
-          </w:rPr>
-          <w:t>gradu-pocs</w:t>
-        </w:r>
-        <w:proofErr w:type="spellEnd"/>
-      </w:hyperlink>
-      <w:r>
-        <w:t>)</w:t>
       </w:r>
       <w:r>
         <w:t>.</w:t>
@@ -2366,7 +2273,6 @@
                 <w:sz w:val="18"/>
                 <w:szCs w:val="18"/>
               </w:rPr>
-              <w:lastRenderedPageBreak/>
               <w:t>Traffic noise zones in Helsinki</w:t>
             </w:r>
             <w:r>
@@ -2952,6 +2858,7 @@
                 <w:sz w:val="18"/>
                 <w:szCs w:val="18"/>
               </w:rPr>
+              <w:lastRenderedPageBreak/>
               <w:t>YKR population grid</w:t>
             </w:r>
           </w:p>
@@ -3160,21 +3067,7 @@
                 <w:sz w:val="18"/>
                 <w:szCs w:val="18"/>
               </w:rPr>
-              <w:t xml:space="preserve">Commutes to work from homes to workplaces aggregated to </w:t>
-            </w:r>
-            <w:r>
-              <w:rPr>
-                <w:sz w:val="18"/>
-                <w:szCs w:val="18"/>
-              </w:rPr>
-              <w:t xml:space="preserve">the </w:t>
-            </w:r>
-            <w:r>
-              <w:rPr>
-                <w:sz w:val="18"/>
-                <w:szCs w:val="18"/>
-              </w:rPr>
-              <w:t>grid cells.</w:t>
+              <w:t>Commutes to work from homes to workplaces aggregated to the grid cells.</w:t>
             </w:r>
           </w:p>
         </w:tc>
@@ -3421,14 +3314,7 @@
                 <w:sz w:val="18"/>
                 <w:szCs w:val="18"/>
               </w:rPr>
-              <w:t>planned</w:t>
-            </w:r>
-            <w:r>
-              <w:rPr>
-                <w:sz w:val="18"/>
-                <w:szCs w:val="18"/>
-              </w:rPr>
-              <w:t xml:space="preserve"> </w:t>
+              <w:t xml:space="preserve">planned </w:t>
             </w:r>
             <w:r>
               <w:rPr>
@@ -3946,10 +3832,7 @@
         <w:t xml:space="preserve">some considerations of the </w:t>
       </w:r>
       <w:r>
-        <w:t>quiet</w:t>
-      </w:r>
-      <w:r>
-        <w:t xml:space="preserve"> </w:t>
+        <w:t xml:space="preserve">quiet </w:t>
       </w:r>
       <w:r>
         <w:t xml:space="preserve">path routing </w:t>
@@ -3995,7 +3878,7 @@
                     <pic:cNvPicPr/>
                   </pic:nvPicPr>
                   <pic:blipFill>
-                    <a:blip r:embed="rId9">
+                    <a:blip r:embed="rId8">
                       <a:extLst>
                         <a:ext uri="{28A0092B-C50C-407E-A947-70E740481C1C}">
                           <a14:useLocalDpi xmlns:a14="http://schemas.microsoft.com/office/drawing/2010/main" val="0"/>
@@ -4596,19 +4479,7 @@
         <w:rPr>
           <w:b w:val="0"/>
         </w:rPr>
-        <w:t>?) (</w:t>
-      </w:r>
-      <w:r>
-        <w:rPr>
-          <w:b w:val="0"/>
-        </w:rPr>
-        <w:t>walks from homes to PT hubs</w:t>
-      </w:r>
-      <w:r>
-        <w:rPr>
-          <w:b w:val="0"/>
-        </w:rPr>
-        <w:t xml:space="preserve">) </w:t>
+        <w:t xml:space="preserve">?) (walks from homes to PT hubs) </w:t>
       </w:r>
       <w:r>
         <w:rPr>
@@ -4851,13 +4722,7 @@
         <w:rPr>
           <w:b w:val="0"/>
         </w:rPr>
-        <w:t>walking distances</w:t>
-      </w:r>
-      <w:r>
-        <w:rPr>
-          <w:b w:val="0"/>
-        </w:rPr>
-        <w:t xml:space="preserve"> </w:t>
+        <w:t xml:space="preserve">walking distances </w:t>
       </w:r>
       <w:r>
         <w:rPr>
@@ -5124,13 +4989,7 @@
         <w:rPr>
           <w:b w:val="0"/>
         </w:rPr>
-        <w:t>will</w:t>
-      </w:r>
-      <w:r>
-        <w:rPr>
-          <w:b w:val="0"/>
-        </w:rPr>
-        <w:t xml:space="preserve"> </w:t>
+        <w:t xml:space="preserve">will </w:t>
       </w:r>
       <w:r>
         <w:rPr>
@@ -5222,13 +5081,7 @@
         <w:t xml:space="preserve"> and structure </w:t>
       </w:r>
       <w:r>
-        <w:t>for</w:t>
-      </w:r>
-      <w:r>
-        <w:t xml:space="preserve"> </w:t>
-      </w:r>
-      <w:r>
-        <w:t>it</w:t>
+        <w:t>for it</w:t>
       </w:r>
       <w:r>
         <w:t xml:space="preserve"> is illustrated in</w:t>
@@ -5273,10 +5126,7 @@
         <w:t xml:space="preserve">will be the role of the </w:t>
       </w:r>
       <w:r>
-        <w:t>quiet</w:t>
-      </w:r>
-      <w:r>
-        <w:t xml:space="preserve"> </w:t>
+        <w:t xml:space="preserve">quiet </w:t>
       </w:r>
       <w:r>
         <w:t xml:space="preserve">path routing </w:t>
@@ -5391,7 +5241,7 @@
         <w:t xml:space="preserve"> </w:t>
       </w:r>
       <w:r>
-        <w:t>The application would show user several optional walking routes with different lengths and different exposures to traffic noise</w:t>
+        <w:t>The application would show several optional walking routes with different lengths and different exposures to traffic noise</w:t>
       </w:r>
       <w:r>
         <w:t xml:space="preserve"> to choose from</w:t>
@@ -5405,13 +5255,15 @@
         <w:t xml:space="preserve">However, a critical challenge is posed to </w:t>
       </w:r>
       <w:r>
-        <w:t>quiet</w:t>
-      </w:r>
-      <w:r>
-        <w:t xml:space="preserve"> </w:t>
-      </w:r>
-      <w:r>
-        <w:t>path routing by highly subjective definition of tolerable level of traffic noise.</w:t>
+        <w:t xml:space="preserve">quiet </w:t>
+      </w:r>
+      <w:r>
+        <w:t>path routing by hi</w:t>
+      </w:r>
+      <w:bookmarkStart w:id="2" w:name="_GoBack"/>
+      <w:bookmarkEnd w:id="2"/>
+      <w:r>
+        <w:t>ghly subjective definition of tolerable level of traffic noise.</w:t>
       </w:r>
       <w:r>
         <w:t xml:space="preserve"> Thus, special attention </w:t>
@@ -5510,10 +5362,7 @@
         <w:t xml:space="preserve">Nevertheless, the sensitivity of the </w:t>
       </w:r>
       <w:r>
-        <w:t>quiet</w:t>
-      </w:r>
-      <w:r>
-        <w:t xml:space="preserve"> </w:t>
+        <w:t xml:space="preserve">quiet </w:t>
       </w:r>
       <w:r>
         <w:t xml:space="preserve">path routing to </w:t>
@@ -5540,10 +5389,7 @@
         <w:t xml:space="preserve"> </w:t>
       </w:r>
       <w:r>
-        <w:t>it</w:t>
-      </w:r>
-      <w:r>
-        <w:t xml:space="preserve"> </w:t>
+        <w:t xml:space="preserve">it </w:t>
       </w:r>
       <w:r>
         <w:t>and comparing the routing results</w:t>
@@ -5579,7 +5425,7 @@
                     <pic:cNvPicPr/>
                   </pic:nvPicPr>
                   <pic:blipFill>
-                    <a:blip r:embed="rId10">
+                    <a:blip r:embed="rId9">
                       <a:extLst>
                         <a:ext uri="{28A0092B-C50C-407E-A947-70E740481C1C}">
                           <a14:useLocalDpi xmlns:a14="http://schemas.microsoft.com/office/drawing/2010/main" val="0"/>
@@ -5615,8 +5461,8 @@
       <w:pPr>
         <w:pStyle w:val="Caption"/>
       </w:pPr>
-      <w:bookmarkStart w:id="2" w:name="_Ref1483968"/>
-      <w:bookmarkStart w:id="3" w:name="_Toc1489104"/>
+      <w:bookmarkStart w:id="3" w:name="_Ref1483968"/>
+      <w:bookmarkStart w:id="4" w:name="_Toc1489104"/>
       <w:r>
         <w:t xml:space="preserve">Figure </w:t>
       </w:r>
@@ -5650,7 +5496,7 @@
         </w:rPr>
         <w:fldChar w:fldCharType="end"/>
       </w:r>
-      <w:bookmarkEnd w:id="2"/>
+      <w:bookmarkEnd w:id="3"/>
       <w:r>
         <w:t xml:space="preserve">. </w:t>
       </w:r>
@@ -5693,7 +5539,7 @@
       <w:r>
         <w:t xml:space="preserve"> analysis.</w:t>
       </w:r>
-      <w:bookmarkEnd w:id="3"/>
+      <w:bookmarkEnd w:id="4"/>
     </w:p>
     <w:p>
       <w:r>
@@ -5755,10 +5601,7 @@
         <w:fldChar w:fldCharType="separate"/>
       </w:r>
       <w:r>
-        <w:t>Figure</w:t>
-      </w:r>
-      <w:r>
-        <w:t xml:space="preserve"> </w:t>
+        <w:t xml:space="preserve">Figure </w:t>
       </w:r>
       <w:r>
         <w:rPr>
@@ -5800,7 +5643,7 @@
                     <pic:cNvPicPr/>
                   </pic:nvPicPr>
                   <pic:blipFill>
-                    <a:blip r:embed="rId11">
+                    <a:blip r:embed="rId10">
                       <a:extLst>
                         <a:ext uri="{28A0092B-C50C-407E-A947-70E740481C1C}">
                           <a14:useLocalDpi xmlns:a14="http://schemas.microsoft.com/office/drawing/2010/main" val="0"/>
@@ -5836,7 +5679,7 @@
       <w:pPr>
         <w:pStyle w:val="Caption"/>
       </w:pPr>
-      <w:bookmarkStart w:id="4" w:name="_Ref3887257"/>
+      <w:bookmarkStart w:id="5" w:name="_Ref3887257"/>
       <w:r>
         <w:t xml:space="preserve">Figure </w:t>
       </w:r>
@@ -5858,7 +5701,7 @@
       <w:r>
         <w:fldChar w:fldCharType="end"/>
       </w:r>
-      <w:bookmarkEnd w:id="4"/>
+      <w:bookmarkEnd w:id="5"/>
       <w:r>
         <w:t>. Potential technical architecture of the quiet path routing web application.</w:t>
       </w:r>
@@ -5873,186 +5716,406 @@
         <w:rPr>
           <w:b/>
         </w:rPr>
-        <w:t>Expected results</w:t>
+        <w:t>Technical considerations</w:t>
       </w:r>
     </w:p>
     <w:p>
       <w:r>
-        <w:t xml:space="preserve">It </w:t>
-      </w:r>
-      <w:r>
-        <w:t>is</w:t>
-      </w:r>
-      <w:r>
-        <w:t xml:space="preserve"> </w:t>
-      </w:r>
-      <w:r>
-        <w:t>expected</w:t>
-      </w:r>
-      <w:r>
-        <w:t>, that in some areas</w:t>
-      </w:r>
-      <w:r>
-        <w:t xml:space="preserve"> </w:t>
-      </w:r>
-      <w:r>
-        <w:t>residents</w:t>
-      </w:r>
-      <w:r>
-        <w:t xml:space="preserve"> (pedestrians)</w:t>
-      </w:r>
-      <w:r>
-        <w:t xml:space="preserve"> are exposed to higher traffic noise levels and for longer times </w:t>
-      </w:r>
-      <w:r>
-        <w:t>than</w:t>
-      </w:r>
-      <w:r>
-        <w:t xml:space="preserve"> in other areas. </w:t>
-      </w:r>
-      <w:r>
-        <w:t xml:space="preserve">Considering the potential (negative) health effects of traffic noise, this result is interesting already per se. </w:t>
-      </w:r>
-      <w:r>
-        <w:t xml:space="preserve">Higher exposures to traffic noise are anticipated for areas where vehicular traffic flows are high, road infrastructure (for cars) is massive, </w:t>
-      </w:r>
-      <w:r>
-        <w:t>walking distances are long</w:t>
-      </w:r>
-      <w:r>
-        <w:t>,</w:t>
-      </w:r>
-      <w:r>
-        <w:t xml:space="preserve"> and important walkways are exposed to traffic noise.</w:t>
-      </w:r>
-      <w:r>
-        <w:t xml:space="preserve"> </w:t>
-      </w:r>
-      <w:r>
-        <w:t xml:space="preserve">In the other hand, lower exposures to traffic noise are anticipated for areas where </w:t>
-      </w:r>
-      <w:r>
-        <w:t xml:space="preserve">walkable street network is denser, sheltered walkways exist, </w:t>
-      </w:r>
-      <w:r>
-        <w:t xml:space="preserve">walking distances are short and vehicular traffic flows are lower. </w:t>
+        <w:t xml:space="preserve">Majority of the data acquisition, manipulation and analysis will be implemented </w:t>
+      </w:r>
+      <w:r>
+        <w:t>in</w:t>
+      </w:r>
+      <w:r>
+        <w:t xml:space="preserve"> </w:t>
+      </w:r>
+      <w:r>
+        <w:t xml:space="preserve">Python </w:t>
+      </w:r>
+      <w:r>
+        <w:t xml:space="preserve">programming environment </w:t>
+      </w:r>
+      <w:r>
+        <w:t xml:space="preserve">using exclusively open source tools and libraries. Thus, most, if not all, of the scripts and results of the study can be published in e.g. GitHub to facilitate future research on related themes. All of the scripts written by now are already in a public GitHub </w:t>
+      </w:r>
+      <w:r>
+        <w:t>repository (</w:t>
+      </w:r>
+      <w:hyperlink r:id="rId11" w:history="1">
+        <w:r>
+          <w:rPr>
+            <w:rStyle w:val="Hyperlink"/>
+            <w:color w:val="000000" w:themeColor="text1"/>
+          </w:rPr>
+          <w:t>github.c</w:t>
+        </w:r>
+        <w:r>
+          <w:rPr>
+            <w:rStyle w:val="Hyperlink"/>
+            <w:color w:val="000000" w:themeColor="text1"/>
+          </w:rPr>
+          <w:t>o</w:t>
+        </w:r>
+        <w:r>
+          <w:rPr>
+            <w:rStyle w:val="Hyperlink"/>
+            <w:color w:val="000000" w:themeColor="text1"/>
+          </w:rPr>
+          <w:t>m/</w:t>
+        </w:r>
+        <w:proofErr w:type="spellStart"/>
+        <w:r>
+          <w:rPr>
+            <w:rStyle w:val="Hyperlink"/>
+            <w:color w:val="000000" w:themeColor="text1"/>
+          </w:rPr>
+          <w:t>hellej</w:t>
+        </w:r>
+        <w:proofErr w:type="spellEnd"/>
+        <w:r>
+          <w:rPr>
+            <w:rStyle w:val="Hyperlink"/>
+            <w:color w:val="000000" w:themeColor="text1"/>
+          </w:rPr>
+          <w:t>/</w:t>
+        </w:r>
+        <w:proofErr w:type="spellStart"/>
+        <w:r>
+          <w:rPr>
+            <w:rStyle w:val="Hyperlink"/>
+            <w:color w:val="000000" w:themeColor="text1"/>
+          </w:rPr>
+          <w:t>gradu-pocs</w:t>
+        </w:r>
+        <w:proofErr w:type="spellEnd"/>
+      </w:hyperlink>
+      <w:r>
+        <w:t>).</w:t>
+      </w:r>
+      <w:r>
+        <w:t xml:space="preserve"> </w:t>
+      </w:r>
+      <w:r>
+        <w:t>A reasonable goal would be to organize the codebase into modules and functions that would potentially be useful in other studies on exposures to environmental variables.</w:t>
+      </w:r>
+      <w:r>
+        <w:t xml:space="preserve"> </w:t>
       </w:r>
     </w:p>
     <w:p>
       <w:r>
-        <w:t>W</w:t>
-      </w:r>
-      <w:r>
-        <w:t xml:space="preserve">hen </w:t>
-      </w:r>
-      <w:r>
-        <w:t xml:space="preserve">also </w:t>
-      </w:r>
-      <w:r>
-        <w:t>the</w:t>
-      </w:r>
-      <w:r>
-        <w:t xml:space="preserve"> opportunities for choosing</w:t>
-      </w:r>
-      <w:r>
-        <w:t xml:space="preserve"> less noisy walking</w:t>
-      </w:r>
-      <w:r>
-        <w:t xml:space="preserve"> routes</w:t>
-      </w:r>
-      <w:r>
-        <w:t xml:space="preserve"> are considered</w:t>
-      </w:r>
-      <w:r>
-        <w:t xml:space="preserve">, conclusions can be drawn about the </w:t>
-      </w:r>
-      <w:r>
-        <w:t xml:space="preserve">(aerial) </w:t>
-      </w:r>
-      <w:r>
-        <w:t>needs for improvement in walking conditions.</w:t>
-      </w:r>
-      <w:r>
-        <w:t xml:space="preserve"> </w:t>
-      </w:r>
-      <w:r>
-        <w:t>In other words, it is not sufficient to</w:t>
-      </w:r>
-      <w:r>
-        <w:t xml:space="preserve"> only</w:t>
-      </w:r>
-      <w:r>
-        <w:t xml:space="preserve"> </w:t>
-      </w:r>
-      <w:r>
-        <w:t>asses</w:t>
-      </w:r>
-      <w:r>
-        <w:t xml:space="preserve"> the exposures</w:t>
-      </w:r>
-      <w:r>
-        <w:t xml:space="preserve"> </w:t>
-      </w:r>
-      <w:r>
-        <w:t>at</w:t>
-      </w:r>
-      <w:r>
-        <w:t xml:space="preserve"> </w:t>
-      </w:r>
-      <w:r>
-        <w:t xml:space="preserve">the very shortest paths, but it is </w:t>
-      </w:r>
-      <w:r>
-        <w:t>essential</w:t>
-      </w:r>
-      <w:r>
-        <w:t xml:space="preserve"> to </w:t>
-      </w:r>
-      <w:r>
-        <w:t xml:space="preserve">know also the exposures </w:t>
-      </w:r>
-      <w:r>
-        <w:t>at</w:t>
-      </w:r>
-      <w:r>
-        <w:t xml:space="preserve"> </w:t>
+        <w:t xml:space="preserve">Python libraries </w:t>
+      </w:r>
+      <w:proofErr w:type="spellStart"/>
+      <w:r>
+        <w:t>OSMnx</w:t>
+      </w:r>
+      <w:proofErr w:type="spellEnd"/>
+      <w:r>
+        <w:t xml:space="preserve"> and NetworkX will be used for network </w:t>
+      </w:r>
+      <w:r>
+        <w:t>acquisition</w:t>
+      </w:r>
+      <w:r>
+        <w:t xml:space="preserve">, manipulation and analysis. Libraries Shapely </w:t>
+      </w:r>
+      <w:r>
+        <w:t xml:space="preserve">and </w:t>
+      </w:r>
+      <w:r>
+        <w:t xml:space="preserve">GeoPandas </w:t>
+      </w:r>
+      <w:r>
+        <w:t>will be used f</w:t>
+      </w:r>
+      <w:r>
+        <w:t>or general manipulation of geospatial data</w:t>
+      </w:r>
+      <w:r>
+        <w:t>.</w:t>
+      </w:r>
+      <w:r>
+        <w:t xml:space="preserve"> </w:t>
+      </w:r>
+      <w:proofErr w:type="spellStart"/>
+      <w:r>
+        <w:t>GeoPackage</w:t>
+      </w:r>
+      <w:proofErr w:type="spellEnd"/>
+      <w:r>
+        <w:t xml:space="preserve"> file format will be used in storing </w:t>
+      </w:r>
+      <w:r>
+        <w:t>temporary</w:t>
+      </w:r>
+      <w:r>
+        <w:t xml:space="preserve"> and final results due to its better performance</w:t>
+      </w:r>
+      <w:r>
+        <w:t xml:space="preserve"> and structure</w:t>
+      </w:r>
+      <w:r>
+        <w:t xml:space="preserve"> compared to e.g. Esri Shapefiles. </w:t>
+      </w:r>
+      <w:r>
+        <w:t xml:space="preserve">GIS Software QGIS will be used for </w:t>
+      </w:r>
+      <w:r>
+        <w:t xml:space="preserve">producing </w:t>
       </w:r>
       <w:r>
         <w:t xml:space="preserve">the </w:t>
       </w:r>
       <w:r>
-        <w:t>alternative, almost as short, paths.</w:t>
-      </w:r>
-      <w:r>
-        <w:t xml:space="preserve"> </w:t>
+        <w:t>visualizations.</w:t>
       </w:r>
     </w:p>
     <w:p>
       <w:r>
+        <w:t xml:space="preserve">Since </w:t>
+      </w:r>
+      <w:r>
+        <w:t xml:space="preserve">the </w:t>
+      </w:r>
+      <w:r>
+        <w:t xml:space="preserve">walkable network of the whole municipality is likely to be </w:t>
+      </w:r>
+      <w:r>
+        <w:t>extensive</w:t>
+      </w:r>
+      <w:r>
+        <w:t xml:space="preserve"> </w:t>
+      </w:r>
+      <w:r>
+        <w:t xml:space="preserve">with respect to number of nodes &amp; edges in the graph, </w:t>
+      </w:r>
+      <w:r>
+        <w:t>extra</w:t>
+      </w:r>
+      <w:r>
+        <w:t xml:space="preserve"> computing power is needed </w:t>
+      </w:r>
+      <w:r>
+        <w:t xml:space="preserve">for </w:t>
+      </w:r>
+      <w:r>
+        <w:t>manipulat</w:t>
+      </w:r>
+      <w:r>
+        <w:t xml:space="preserve">ing and analyzing </w:t>
+      </w:r>
+      <w:r>
+        <w:t>it.</w:t>
+      </w:r>
+      <w:r>
+        <w:t xml:space="preserve"> </w:t>
+      </w:r>
+      <w:r>
+        <w:lastRenderedPageBreak/>
+        <w:t>Computing resources will be requested from CSC (</w:t>
+      </w:r>
+      <w:r>
+        <w:t>IT Center for Science Ltd</w:t>
+      </w:r>
+      <w:r>
+        <w:t xml:space="preserve">.) to enable </w:t>
+      </w:r>
+      <w:r>
+        <w:t xml:space="preserve">executing </w:t>
+      </w:r>
+      <w:r>
+        <w:t>Python runs</w:t>
+      </w:r>
+      <w:r>
+        <w:t xml:space="preserve"> in parallel</w:t>
+      </w:r>
+      <w:r>
+        <w:t xml:space="preserve">. </w:t>
+      </w:r>
+    </w:p>
+    <w:p>
+      <w:pPr>
+        <w:rPr>
+          <w:b/>
+        </w:rPr>
+      </w:pPr>
+      <w:r>
+        <w:rPr>
+          <w:b/>
+        </w:rPr>
+        <w:br/>
+      </w:r>
+      <w:r>
+        <w:rPr>
+          <w:b/>
+        </w:rPr>
+        <w:t>Expected results</w:t>
+      </w:r>
+    </w:p>
+    <w:p>
+      <w:r>
+        <w:t xml:space="preserve">It </w:t>
+      </w:r>
+      <w:r>
+        <w:t>is</w:t>
+      </w:r>
+      <w:r>
+        <w:t xml:space="preserve"> </w:t>
+      </w:r>
+      <w:r>
+        <w:t>expected</w:t>
+      </w:r>
+      <w:r>
+        <w:t>, that in some areas</w:t>
+      </w:r>
+      <w:r>
+        <w:t xml:space="preserve"> </w:t>
+      </w:r>
+      <w:r>
+        <w:t>residents</w:t>
+      </w:r>
+      <w:r>
+        <w:t xml:space="preserve"> (pedestrians)</w:t>
+      </w:r>
+      <w:r>
+        <w:t xml:space="preserve"> are exposed to higher traffic noise levels and for longer times </w:t>
+      </w:r>
+      <w:r>
+        <w:t>than</w:t>
+      </w:r>
+      <w:r>
+        <w:t xml:space="preserve"> in other areas. </w:t>
+      </w:r>
+      <w:r>
+        <w:t xml:space="preserve">Considering the potential (negative) health effects of traffic noise, this result is interesting already per se. </w:t>
+      </w:r>
+      <w:r>
+        <w:t xml:space="preserve">Higher exposures to traffic noise are anticipated for areas where vehicular traffic flows are high, road infrastructure (for cars) is massive, </w:t>
+      </w:r>
+      <w:r>
+        <w:t>walking distances are long</w:t>
+      </w:r>
+      <w:r>
+        <w:t xml:space="preserve">, and important walkways are exposed to traffic noise. </w:t>
+      </w:r>
+      <w:r>
+        <w:t xml:space="preserve">In the other hand, lower exposures to traffic noise are anticipated for areas where </w:t>
+      </w:r>
+      <w:r>
+        <w:t xml:space="preserve">walkable street network is denser, sheltered walkways exist, </w:t>
+      </w:r>
+      <w:r>
+        <w:t xml:space="preserve">walking distances are short and vehicular traffic flows are lower. </w:t>
+      </w:r>
+    </w:p>
+    <w:p>
+      <w:r>
+        <w:t>W</w:t>
+      </w:r>
+      <w:r>
+        <w:t xml:space="preserve">hen </w:t>
+      </w:r>
+      <w:r>
+        <w:t xml:space="preserve">also </w:t>
+      </w:r>
+      <w:r>
+        <w:t>the</w:t>
+      </w:r>
+      <w:r>
+        <w:t xml:space="preserve"> opportunities for choosing</w:t>
+      </w:r>
+      <w:r>
+        <w:t xml:space="preserve"> less noisy walking</w:t>
+      </w:r>
+      <w:r>
+        <w:t xml:space="preserve"> routes</w:t>
+      </w:r>
+      <w:r>
+        <w:t xml:space="preserve"> are considered</w:t>
+      </w:r>
+      <w:r>
+        <w:t xml:space="preserve">, conclusions can be drawn about the </w:t>
+      </w:r>
+      <w:r>
+        <w:t xml:space="preserve">(aerial) </w:t>
+      </w:r>
+      <w:r>
+        <w:t>needs for improvement in walking conditions.</w:t>
+      </w:r>
+      <w:r>
+        <w:t xml:space="preserve"> </w:t>
+      </w:r>
+      <w:r>
+        <w:t>In other words, it is not sufficient to</w:t>
+      </w:r>
+      <w:r>
+        <w:t xml:space="preserve"> only</w:t>
+      </w:r>
+      <w:r>
+        <w:t xml:space="preserve"> </w:t>
+      </w:r>
+      <w:r>
+        <w:t>asses</w:t>
+      </w:r>
+      <w:r>
+        <w:t xml:space="preserve"> the exposures</w:t>
+      </w:r>
+      <w:r>
+        <w:t xml:space="preserve"> </w:t>
+      </w:r>
+      <w:r>
+        <w:t xml:space="preserve">at </w:t>
+      </w:r>
+      <w:r>
+        <w:t xml:space="preserve">the very shortest paths, but it is </w:t>
+      </w:r>
+      <w:r>
+        <w:t>essential</w:t>
+      </w:r>
+      <w:r>
+        <w:t xml:space="preserve"> to </w:t>
+      </w:r>
+      <w:r>
+        <w:t xml:space="preserve">know also the exposures </w:t>
+      </w:r>
+      <w:r>
+        <w:t xml:space="preserve">at </w:t>
+      </w:r>
+      <w:r>
+        <w:t xml:space="preserve">the </w:t>
+      </w:r>
+      <w:r>
+        <w:t>alternative, almost as short, paths.</w:t>
+      </w:r>
+      <w:r>
+        <w:t xml:space="preserve"> </w:t>
+      </w:r>
+    </w:p>
+    <w:p>
+      <w:r>
         <w:t>To conclude</w:t>
       </w:r>
       <w:r>
         <w:t xml:space="preserve">, the </w:t>
       </w:r>
       <w:r>
-        <w:t>best possible</w:t>
-      </w:r>
-      <w:r>
-        <w:t xml:space="preserve"> </w:t>
-      </w:r>
-      <w:r>
-        <w:t>outcome of this study would be to facilitate both 1) city planners to see aerial needs for improvement in walking</w:t>
+        <w:t xml:space="preserve">best possible </w:t>
+      </w:r>
+      <w:r>
+        <w:t xml:space="preserve">outcome of this study would be to facilitate both 1) city planners to see aerial needs for </w:t>
+      </w:r>
+      <w:r>
+        <w:t>improving</w:t>
+      </w:r>
+      <w:r>
+        <w:t xml:space="preserve"> walking</w:t>
       </w:r>
       <w:r>
         <w:t xml:space="preserve"> conditions</w:t>
       </w:r>
       <w:r>
-        <w:t xml:space="preserve"> </w:t>
-      </w:r>
-      <w:bookmarkStart w:id="5" w:name="_GoBack"/>
-      <w:bookmarkEnd w:id="5"/>
-      <w:r>
-        <w:t xml:space="preserve">and 2) </w:t>
+        <w:t xml:space="preserve"> and 2) </w:t>
       </w:r>
       <w:r>
         <w:t>citizens to choose healthier (</w:t>
@@ -6082,7 +6145,6 @@
         <w:t xml:space="preserve"> </w:t>
       </w:r>
     </w:p>
-    <w:p/>
     <w:p>
       <w:pPr>
         <w:rPr>
@@ -6093,7 +6155,12 @@
         <w:rPr>
           <w:b/>
         </w:rPr>
-        <w:lastRenderedPageBreak/>
+        <w:br/>
+      </w:r>
+      <w:r>
+        <w:rPr>
+          <w:b/>
+        </w:rPr>
         <w:t>Schedule</w:t>
       </w:r>
     </w:p>
@@ -6497,6 +6564,7 @@
         </w:rPr>
       </w:pPr>
       <w:r>
+        <w:lastRenderedPageBreak/>
         <w:fldChar w:fldCharType="begin"/>
       </w:r>
       <w:r>
@@ -6950,7 +7018,6 @@
         <w:rPr>
           <w:color w:val="000000"/>
         </w:rPr>
-        <w:lastRenderedPageBreak/>
         <w:t xml:space="preserve">Sheng, N., &amp; Tang, U. W. (2011). Spatial analysis of urban form and pedestrian exposure to traffic noise. </w:t>
       </w:r>
       <w:r>
@@ -8922,6 +8989,18 @@
       <w:shd w:val="clear" w:color="auto" w:fill="E1DFDD"/>
     </w:rPr>
   </w:style>
+  <w:style w:type="character" w:styleId="FollowedHyperlink">
+    <w:name w:val="FollowedHyperlink"/>
+    <w:basedOn w:val="DefaultParagraphFont"/>
+    <w:uiPriority w:val="99"/>
+    <w:semiHidden/>
+    <w:unhideWhenUsed/>
+    <w:rsid w:val="00BF7DC3"/>
+    <w:rPr>
+      <w:color w:val="954F72" w:themeColor="followedHyperlink"/>
+      <w:u w:val="single"/>
+    </w:rPr>
+  </w:style>
 </w:styles>
 </file>
 
@@ -9225,7 +9304,7 @@
 </file>
 
 <file path=customXml/itemProps1.xml><?xml version="1.0" encoding="utf-8"?>
-<ds:datastoreItem xmlns:ds="http://schemas.openxmlformats.org/officeDocument/2006/customXml" ds:itemID="{EE3260C1-C059-0649-9CE6-1A91E1749CFA}">
+<ds:datastoreItem xmlns:ds="http://schemas.openxmlformats.org/officeDocument/2006/customXml" ds:itemID="{1489971C-0910-B247-AAC5-66F7380AFBD0}">
   <ds:schemaRefs>
     <ds:schemaRef ds:uri="http://schemas.openxmlformats.org/officeDocument/2006/bibliography"/>
   </ds:schemaRefs>

</xml_diff>